<commit_message>
Extrahierte Daten zu Kündigungsschreiben verarbeiten
</commit_message>
<xml_diff>
--- a/Kündigungsvorlage.docx
+++ b/Kündigungsvorlage.docx
@@ -4,21 +4,25 @@
   <w:body>
     <w:p/>
     <w:p>
+      <w:proofErr w:type="spellStart"/>
       <w:r>
         <w:t>kundenadresse</w:t>
       </w:r>
+      <w:proofErr w:type="spellEnd"/>
     </w:p>
     <w:p/>
     <w:p/>
     <w:p/>
     <w:p/>
     <w:p>
+      <w:proofErr w:type="spellStart"/>
       <w:r>
         <w:t>f</w:t>
       </w:r>
       <w:r>
         <w:t>irmaadresse</w:t>
       </w:r>
+      <w:proofErr w:type="spellEnd"/>
     </w:p>
     <w:p/>
     <w:p/>
@@ -26,6 +30,9 @@
     <w:p>
       <w:r>
         <w:t xml:space="preserve">                                                                                                                                     Kundennummer:</w:t>
+      </w:r>
+      <w:r>
+        <w:t xml:space="preserve"> </w:t>
       </w:r>
       <w:r>
         <w:t>000000</w:t>
@@ -88,11 +95,6 @@
     <w:p/>
     <w:p/>
     <w:p/>
-    <w:p>
-      <w:r>
-        <w:t>Vorname,Nachname</w:t>
-      </w:r>
-    </w:p>
     <w:sectPr>
       <w:pgSz w:w="11906" w:h="16838"/>
       <w:pgMar w:top="1417" w:right="1417" w:bottom="1134" w:left="1417" w:header="708" w:footer="708" w:gutter="0"/>

</xml_diff>